<commit_message>
UC 10: Alteração dos protótipos, inclusão do cenário alternativo Falha de acesso ao banco de dados. UC 11: Alteração dos protótipos.
</commit_message>
<xml_diff>
--- a/4.3 Caso de Uso - UC-10 Editar atividade.docx
+++ b/4.3 Caso de Uso - UC-10 Editar atividade.docx
@@ -475,10 +475,8 @@
               </w:rPr>
               <w:t xml:space="preserve">PRINCIPAL   </w:t>
             </w:r>
-            <w:proofErr w:type="gramStart"/>
           </w:p>
         </w:tc>
-        <w:proofErr w:type="gramEnd"/>
       </w:tr>
       <w:tr>
         <w:tc>
@@ -633,7 +631,23 @@
                 <w:sz w:val="20"/>
                 <w:szCs w:val="20"/>
               </w:rPr>
-              <w:t xml:space="preserve"> e [2.2]</w:t>
+              <w:t xml:space="preserve">, </w:t>
+            </w:r>
+            <w:r>
+              <w:rPr>
+                <w:rFonts w:ascii="Tahoma" w:hAnsi="Tahoma" w:cs="Tahoma"/>
+                <w:sz w:val="20"/>
+                <w:szCs w:val="20"/>
+              </w:rPr>
+              <w:t>[2.2]</w:t>
+            </w:r>
+            <w:r>
+              <w:rPr>
+                <w:rFonts w:ascii="Tahoma" w:hAnsi="Tahoma" w:cs="Tahoma"/>
+                <w:sz w:val="20"/>
+                <w:szCs w:val="20"/>
+              </w:rPr>
+              <w:t xml:space="preserve"> e [2.3]</w:t>
             </w:r>
           </w:p>
           <w:p>
@@ -786,6 +800,14 @@
                 <w:szCs w:val="20"/>
               </w:rPr>
               <w:t>alterações da atividade no banco de dados.</w:t>
+            </w:r>
+            <w:r>
+              <w:rPr>
+                <w:rFonts w:ascii="Tahoma" w:hAnsi="Tahoma" w:cs="Tahoma"/>
+                <w:sz w:val="20"/>
+                <w:szCs w:val="20"/>
+              </w:rPr>
+              <w:t xml:space="preserve"> [6.1]</w:t>
             </w:r>
           </w:p>
           <w:p>
@@ -1483,6 +1505,142 @@
                 <w:szCs w:val="20"/>
               </w:rPr>
               <w:t>.</w:t>
+            </w:r>
+          </w:p>
+          <w:p>
+            <w:pPr>
+              <w:spacing w:after="0" w:line="240" w:lineRule="auto"/>
+              <w:jc w:val="both"/>
+              <w:rPr>
+                <w:rFonts w:ascii="Tahoma" w:hAnsi="Tahoma" w:cs="Tahoma"/>
+                <w:sz w:val="20"/>
+                <w:szCs w:val="20"/>
+              </w:rPr>
+            </w:pPr>
+          </w:p>
+          <w:p>
+            <w:pPr>
+              <w:spacing w:after="0"/>
+              <w:rPr>
+                <w:rFonts w:ascii="Tahoma" w:hAnsi="Tahoma" w:cs="Tahoma"/>
+                <w:b/>
+                <w:color w:val="000000" w:themeColor="text1"/>
+                <w:sz w:val="20"/>
+                <w:szCs w:val="20"/>
+                <w:u w:val="single"/>
+              </w:rPr>
+            </w:pPr>
+            <w:r>
+              <w:rPr>
+                <w:rFonts w:ascii="Tahoma" w:hAnsi="Tahoma" w:cs="Tahoma"/>
+                <w:b/>
+                <w:color w:val="000000" w:themeColor="text1"/>
+                <w:sz w:val="20"/>
+                <w:szCs w:val="20"/>
+                <w:u w:val="single"/>
+              </w:rPr>
+              <w:t>6</w:t>
+            </w:r>
+            <w:r>
+              <w:rPr>
+                <w:rFonts w:ascii="Tahoma" w:hAnsi="Tahoma" w:cs="Tahoma"/>
+                <w:b/>
+                <w:color w:val="000000" w:themeColor="text1"/>
+                <w:sz w:val="20"/>
+                <w:szCs w:val="20"/>
+                <w:u w:val="single"/>
+              </w:rPr>
+              <w:t xml:space="preserve">.1. </w:t>
+            </w:r>
+            <w:r>
+              <w:rPr>
+                <w:rFonts w:ascii="Tahoma" w:hAnsi="Tahoma" w:cs="Tahoma"/>
+                <w:b/>
+                <w:color w:val="000000" w:themeColor="text1"/>
+                <w:sz w:val="20"/>
+                <w:szCs w:val="20"/>
+                <w:u w:val="single"/>
+              </w:rPr>
+              <w:t>Falha de acesso ao banco de dados</w:t>
+            </w:r>
+          </w:p>
+          <w:p>
+            <w:pPr>
+              <w:numPr>
+                <w:ilvl w:val="0"/>
+                <w:numId w:val="21"/>
+              </w:numPr>
+              <w:spacing w:after="0" w:line="240" w:lineRule="auto"/>
+              <w:jc w:val="both"/>
+              <w:rPr>
+                <w:rFonts w:ascii="Tahoma" w:hAnsi="Tahoma" w:cs="Tahoma"/>
+                <w:color w:val="000000" w:themeColor="text1"/>
+                <w:sz w:val="20"/>
+                <w:szCs w:val="20"/>
+              </w:rPr>
+            </w:pPr>
+            <w:r>
+              <w:rPr>
+                <w:rFonts w:ascii="Tahoma" w:hAnsi="Tahoma" w:cs="Tahoma"/>
+                <w:color w:val="000000" w:themeColor="text1"/>
+                <w:sz w:val="20"/>
+                <w:szCs w:val="20"/>
+              </w:rPr>
+              <w:t xml:space="preserve">Sistema </w:t>
+            </w:r>
+            <w:r>
+              <w:rPr>
+                <w:rFonts w:ascii="Tahoma" w:hAnsi="Tahoma" w:cs="Tahoma"/>
+                <w:color w:val="000000" w:themeColor="text1"/>
+                <w:sz w:val="20"/>
+                <w:szCs w:val="20"/>
+              </w:rPr>
+              <w:t>exibe uma mensagem com os detalhes do erro.</w:t>
+            </w:r>
+          </w:p>
+          <w:p>
+            <w:pPr>
+              <w:numPr>
+                <w:ilvl w:val="0"/>
+                <w:numId w:val="21"/>
+              </w:numPr>
+              <w:spacing w:after="0" w:line="240" w:lineRule="auto"/>
+              <w:jc w:val="both"/>
+              <w:rPr>
+                <w:rFonts w:ascii="Tahoma" w:hAnsi="Tahoma" w:cs="Tahoma"/>
+                <w:color w:val="000000" w:themeColor="text1"/>
+                <w:sz w:val="20"/>
+                <w:szCs w:val="20"/>
+              </w:rPr>
+            </w:pPr>
+            <w:r>
+              <w:rPr>
+                <w:rFonts w:ascii="Tahoma" w:hAnsi="Tahoma" w:cs="Tahoma"/>
+                <w:color w:val="000000" w:themeColor="text1"/>
+                <w:sz w:val="20"/>
+                <w:szCs w:val="20"/>
+              </w:rPr>
+              <w:t xml:space="preserve">Sistema volta para o passo </w:t>
+            </w:r>
+            <w:proofErr w:type="gramStart"/>
+            <w:r>
+              <w:rPr>
+                <w:rFonts w:ascii="Tahoma" w:hAnsi="Tahoma" w:cs="Tahoma"/>
+                <w:color w:val="000000" w:themeColor="text1"/>
+                <w:sz w:val="20"/>
+                <w:szCs w:val="20"/>
+              </w:rPr>
+              <w:t>2</w:t>
+            </w:r>
+            <w:proofErr w:type="gramEnd"/>
+            <w:r>
+              <w:rPr>
+                <w:rFonts w:ascii="Tahoma" w:hAnsi="Tahoma" w:cs="Tahoma"/>
+                <w:color w:val="000000" w:themeColor="text1"/>
+                <w:sz w:val="20"/>
+                <w:szCs w:val="20"/>
+              </w:rPr>
+              <w:t xml:space="preserve"> do cenário principal.</w:t>
             </w:r>
           </w:p>
           <w:p>
@@ -1696,7 +1854,6 @@
                 <w:b/>
                 <w:bCs/>
               </w:rPr>
-              <w:lastRenderedPageBreak/>
               <w:t>7 – REGRAS</w:t>
             </w:r>
             <w:r>
@@ -2011,9 +2168,9 @@
               </w:rPr>
               <w:drawing>
                 <wp:inline distT="0" distB="0" distL="0" distR="0">
-                  <wp:extent cx="5805805" cy="3721735"/>
-                  <wp:effectExtent l="19050" t="0" r="4445" b="0"/>
-                  <wp:docPr id="3" name="Imagem 2" descr="UC-10 Protótipo.png"/>
+                  <wp:extent cx="5805805" cy="4345940"/>
+                  <wp:effectExtent l="0" t="0" r="0" b="0"/>
+                  <wp:docPr id="5" name="Imagem 5"/>
                   <wp:cNvGraphicFramePr>
                     <a:graphicFrameLocks xmlns:a="http://schemas.openxmlformats.org/drawingml/2006/main" noChangeAspect="1"/>
                   </wp:cNvGraphicFramePr>
@@ -2021,11 +2178,17 @@
                     <a:graphicData uri="http://schemas.openxmlformats.org/drawingml/2006/picture">
                       <pic:pic xmlns:pic="http://schemas.openxmlformats.org/drawingml/2006/picture">
                         <pic:nvPicPr>
-                          <pic:cNvPr id="0" name="UC-10 Protótipo.png"/>
+                          <pic:cNvPr id="0" name="UC-10 Protótipo 1.png"/>
                           <pic:cNvPicPr/>
                         </pic:nvPicPr>
                         <pic:blipFill>
-                          <a:blip r:embed="rId8"/>
+                          <a:blip r:embed="rId8">
+                            <a:extLst>
+                              <a:ext uri="{28A0092B-C50C-407E-A947-70E740481C1C}">
+                                <a14:useLocalDpi xmlns:a14="http://schemas.microsoft.com/office/drawing/2010/main" val="0"/>
+                              </a:ext>
+                            </a:extLst>
+                          </a:blip>
                           <a:stretch>
                             <a:fillRect/>
                           </a:stretch>
@@ -2033,7 +2196,7 @@
                         <pic:spPr>
                           <a:xfrm>
                             <a:off x="0" y="0"/>
-                            <a:ext cx="5805805" cy="3721735"/>
+                            <a:ext cx="5805805" cy="4345940"/>
                           </a:xfrm>
                           <a:prstGeom prst="rect">
                             <a:avLst/>
@@ -2045,6 +2208,94 @@
                 </wp:inline>
               </w:drawing>
             </w:r>
+          </w:p>
+          <w:p>
+            <w:pPr>
+              <w:pStyle w:val="Cabealho"/>
+              <w:tabs>
+                <w:tab w:val="clear" w:pos="4252"/>
+                <w:tab w:val="clear" w:pos="8504"/>
+                <w:tab w:val="left" w:pos="395"/>
+              </w:tabs>
+              <w:jc w:val="both"/>
+              <w:rPr>
+                <w:rFonts w:ascii="Arial" w:hAnsi="Arial" w:cs="Arial"/>
+                <w:b/>
+                <w:bCs/>
+                <w:color w:val="808080" w:themeColor="background1" w:themeShade="80"/>
+              </w:rPr>
+            </w:pPr>
+          </w:p>
+          <w:p>
+            <w:pPr>
+              <w:pStyle w:val="Cabealho"/>
+              <w:tabs>
+                <w:tab w:val="clear" w:pos="4252"/>
+                <w:tab w:val="clear" w:pos="8504"/>
+                <w:tab w:val="left" w:pos="395"/>
+              </w:tabs>
+              <w:jc w:val="both"/>
+              <w:rPr>
+                <w:rFonts w:ascii="Arial" w:hAnsi="Arial" w:cs="Arial"/>
+                <w:b/>
+                <w:bCs/>
+                <w:color w:val="808080" w:themeColor="background1" w:themeShade="80"/>
+              </w:rPr>
+            </w:pPr>
+            <w:bookmarkStart w:id="0" w:name="_GoBack"/>
+            <w:r>
+              <w:rPr>
+                <w:rFonts w:ascii="Arial" w:hAnsi="Arial" w:cs="Arial"/>
+                <w:b/>
+                <w:bCs/>
+                <w:noProof/>
+                <w:color w:val="808080" w:themeColor="background1" w:themeShade="80"/>
+                <w:lang w:eastAsia="pt-BR"/>
+              </w:rPr>
+              <w:lastRenderedPageBreak/>
+              <w:drawing>
+                <wp:inline distT="0" distB="0" distL="0" distR="0">
+                  <wp:extent cx="5805805" cy="4347210"/>
+                  <wp:effectExtent l="0" t="0" r="0" b="0"/>
+                  <wp:docPr id="6" name="Imagem 6"/>
+                  <wp:cNvGraphicFramePr>
+                    <a:graphicFrameLocks xmlns:a="http://schemas.openxmlformats.org/drawingml/2006/main" noChangeAspect="1"/>
+                  </wp:cNvGraphicFramePr>
+                  <a:graphic xmlns:a="http://schemas.openxmlformats.org/drawingml/2006/main">
+                    <a:graphicData uri="http://schemas.openxmlformats.org/drawingml/2006/picture">
+                      <pic:pic xmlns:pic="http://schemas.openxmlformats.org/drawingml/2006/picture">
+                        <pic:nvPicPr>
+                          <pic:cNvPr id="0" name="UC-10 Protótipo 2.png"/>
+                          <pic:cNvPicPr/>
+                        </pic:nvPicPr>
+                        <pic:blipFill>
+                          <a:blip r:embed="rId9">
+                            <a:extLst>
+                              <a:ext uri="{28A0092B-C50C-407E-A947-70E740481C1C}">
+                                <a14:useLocalDpi xmlns:a14="http://schemas.microsoft.com/office/drawing/2010/main" val="0"/>
+                              </a:ext>
+                            </a:extLst>
+                          </a:blip>
+                          <a:stretch>
+                            <a:fillRect/>
+                          </a:stretch>
+                        </pic:blipFill>
+                        <pic:spPr>
+                          <a:xfrm>
+                            <a:off x="0" y="0"/>
+                            <a:ext cx="5805805" cy="4347210"/>
+                          </a:xfrm>
+                          <a:prstGeom prst="rect">
+                            <a:avLst/>
+                          </a:prstGeom>
+                        </pic:spPr>
+                      </pic:pic>
+                    </a:graphicData>
+                  </a:graphic>
+                </wp:inline>
+              </w:drawing>
+            </w:r>
+            <w:bookmarkEnd w:id="0"/>
           </w:p>
           <w:p>
             <w:pPr>
@@ -2176,8 +2427,6 @@
               </w:rPr>
               <w:t xml:space="preserve"> </w:t>
             </w:r>
-            <w:bookmarkStart w:id="0" w:name="_GoBack"/>
-            <w:bookmarkEnd w:id="0"/>
             <w:r>
               <w:rPr>
                 <w:rFonts w:ascii="Arial" w:hAnsi="Arial" w:cs="Arial"/>
@@ -2258,7 +2507,7 @@
                           <pic:cNvPicPr/>
                         </pic:nvPicPr>
                         <pic:blipFill>
-                          <a:blip r:embed="rId9"/>
+                          <a:blip r:embed="rId10"/>
                           <a:stretch>
                             <a:fillRect/>
                           </a:stretch>
@@ -2294,8 +2543,8 @@
     </w:p>
     <w:p/>
     <w:sectPr>
-      <w:headerReference w:type="default" r:id="rId10"/>
-      <w:footerReference w:type="default" r:id="rId11"/>
+      <w:headerReference w:type="default" r:id="rId11"/>
+      <w:footerReference w:type="default" r:id="rId12"/>
       <w:pgSz w:w="11906" w:h="16838"/>
       <w:pgMar w:top="1134" w:right="1134" w:bottom="1134" w:left="1701" w:header="709" w:footer="709" w:gutter="0"/>
       <w:cols w:space="708"/>
@@ -4728,6 +4977,122 @@
     </w:lvl>
   </w:abstractNum>
   <w:abstractNum w:abstractNumId="19">
+    <w:nsid w:val="69552F4A"/>
+    <w:multiLevelType w:val="hybridMultilevel"/>
+    <w:tmpl w:val="3918AEEC"/>
+    <w:lvl w:ilvl="0" w:tplc="A664E4B0">
+      <w:start w:val="1"/>
+      <w:numFmt w:val="decimal"/>
+      <w:lvlText w:val="%1."/>
+      <w:lvlJc w:val="left"/>
+      <w:pPr>
+        <w:tabs>
+          <w:tab w:val="num" w:pos="1068"/>
+        </w:tabs>
+        <w:ind w:left="1068" w:hanging="360"/>
+      </w:pPr>
+      <w:rPr>
+        <w:rFonts w:hint="default"/>
+      </w:rPr>
+    </w:lvl>
+    <w:lvl w:ilvl="1" w:tplc="04160019" w:tentative="1">
+      <w:start w:val="1"/>
+      <w:numFmt w:val="lowerLetter"/>
+      <w:lvlText w:val="%2."/>
+      <w:lvlJc w:val="left"/>
+      <w:pPr>
+        <w:tabs>
+          <w:tab w:val="num" w:pos="2148"/>
+        </w:tabs>
+        <w:ind w:left="2148" w:hanging="360"/>
+      </w:pPr>
+    </w:lvl>
+    <w:lvl w:ilvl="2" w:tplc="0416001B" w:tentative="1">
+      <w:start w:val="1"/>
+      <w:numFmt w:val="lowerRoman"/>
+      <w:lvlText w:val="%3."/>
+      <w:lvlJc w:val="right"/>
+      <w:pPr>
+        <w:tabs>
+          <w:tab w:val="num" w:pos="2868"/>
+        </w:tabs>
+        <w:ind w:left="2868" w:hanging="180"/>
+      </w:pPr>
+    </w:lvl>
+    <w:lvl w:ilvl="3" w:tplc="0416000F" w:tentative="1">
+      <w:start w:val="1"/>
+      <w:numFmt w:val="decimal"/>
+      <w:lvlText w:val="%4."/>
+      <w:lvlJc w:val="left"/>
+      <w:pPr>
+        <w:tabs>
+          <w:tab w:val="num" w:pos="3588"/>
+        </w:tabs>
+        <w:ind w:left="3588" w:hanging="360"/>
+      </w:pPr>
+    </w:lvl>
+    <w:lvl w:ilvl="4" w:tplc="04160019" w:tentative="1">
+      <w:start w:val="1"/>
+      <w:numFmt w:val="lowerLetter"/>
+      <w:lvlText w:val="%5."/>
+      <w:lvlJc w:val="left"/>
+      <w:pPr>
+        <w:tabs>
+          <w:tab w:val="num" w:pos="4308"/>
+        </w:tabs>
+        <w:ind w:left="4308" w:hanging="360"/>
+      </w:pPr>
+    </w:lvl>
+    <w:lvl w:ilvl="5" w:tplc="0416001B" w:tentative="1">
+      <w:start w:val="1"/>
+      <w:numFmt w:val="lowerRoman"/>
+      <w:lvlText w:val="%6."/>
+      <w:lvlJc w:val="right"/>
+      <w:pPr>
+        <w:tabs>
+          <w:tab w:val="num" w:pos="5028"/>
+        </w:tabs>
+        <w:ind w:left="5028" w:hanging="180"/>
+      </w:pPr>
+    </w:lvl>
+    <w:lvl w:ilvl="6" w:tplc="0416000F" w:tentative="1">
+      <w:start w:val="1"/>
+      <w:numFmt w:val="decimal"/>
+      <w:lvlText w:val="%7."/>
+      <w:lvlJc w:val="left"/>
+      <w:pPr>
+        <w:tabs>
+          <w:tab w:val="num" w:pos="5748"/>
+        </w:tabs>
+        <w:ind w:left="5748" w:hanging="360"/>
+      </w:pPr>
+    </w:lvl>
+    <w:lvl w:ilvl="7" w:tplc="04160019" w:tentative="1">
+      <w:start w:val="1"/>
+      <w:numFmt w:val="lowerLetter"/>
+      <w:lvlText w:val="%8."/>
+      <w:lvlJc w:val="left"/>
+      <w:pPr>
+        <w:tabs>
+          <w:tab w:val="num" w:pos="6468"/>
+        </w:tabs>
+        <w:ind w:left="6468" w:hanging="360"/>
+      </w:pPr>
+    </w:lvl>
+    <w:lvl w:ilvl="8" w:tplc="0416001B" w:tentative="1">
+      <w:start w:val="1"/>
+      <w:numFmt w:val="lowerRoman"/>
+      <w:lvlText w:val="%9."/>
+      <w:lvlJc w:val="right"/>
+      <w:pPr>
+        <w:tabs>
+          <w:tab w:val="num" w:pos="7188"/>
+        </w:tabs>
+        <w:ind w:left="7188" w:hanging="180"/>
+      </w:pPr>
+    </w:lvl>
+  </w:abstractNum>
+  <w:abstractNum w:abstractNumId="20">
     <w:nsid w:val="75BD2C86"/>
     <w:multiLevelType w:val="hybridMultilevel"/>
     <w:tmpl w:val="DBE6A54C"/>
@@ -4874,7 +5239,7 @@
     <w:abstractNumId w:val="9"/>
   </w:num>
   <w:num w:numId="12">
-    <w:abstractNumId w:val="19"/>
+    <w:abstractNumId w:val="20"/>
   </w:num>
   <w:num w:numId="13">
     <w:abstractNumId w:val="4"/>
@@ -4899,6 +5264,9 @@
   </w:num>
   <w:num w:numId="20">
     <w:abstractNumId w:val="7"/>
+  </w:num>
+  <w:num w:numId="21">
+    <w:abstractNumId w:val="19"/>
   </w:num>
 </w:numbering>
 </file>

</xml_diff>

<commit_message>
Ajustes nos casos de uso 10, 11 e 17
Ajustes nos casos de teste 17
</commit_message>
<xml_diff>
--- a/4.3 Caso de Uso - UC-10 Editar atividade.docx
+++ b/4.3 Caso de Uso - UC-10 Editar atividade.docx
@@ -2026,9 +2026,9 @@
               </w:rPr>
               <w:drawing>
                 <wp:inline distT="0" distB="0" distL="0" distR="0">
-                  <wp:extent cx="5805805" cy="4081145"/>
+                  <wp:extent cx="5805805" cy="4361180"/>
                   <wp:effectExtent l="0" t="0" r="0" b="0"/>
-                  <wp:docPr id="1" name="Imagem 1"/>
+                  <wp:docPr id="3" name="Imagem 3"/>
                   <wp:cNvGraphicFramePr>
                     <a:graphicFrameLocks xmlns:a="http://schemas.openxmlformats.org/drawingml/2006/main" noChangeAspect="1"/>
                   </wp:cNvGraphicFramePr>
@@ -2054,7 +2054,7 @@
                         <pic:spPr>
                           <a:xfrm>
                             <a:off x="0" y="0"/>
-                            <a:ext cx="5805805" cy="4081145"/>
+                            <a:ext cx="5805805" cy="4361180"/>
                           </a:xfrm>
                           <a:prstGeom prst="rect">
                             <a:avLst/>
@@ -2078,9 +2078,9 @@
               <w:lastRenderedPageBreak/>
               <w:drawing>
                 <wp:inline distT="0" distB="0" distL="0" distR="0">
-                  <wp:extent cx="5805805" cy="4085590"/>
+                  <wp:extent cx="5805805" cy="4387215"/>
                   <wp:effectExtent l="0" t="0" r="0" b="0"/>
-                  <wp:docPr id="2" name="Imagem 2"/>
+                  <wp:docPr id="5" name="Imagem 5"/>
                   <wp:cNvGraphicFramePr>
                     <a:graphicFrameLocks xmlns:a="http://schemas.openxmlformats.org/drawingml/2006/main" noChangeAspect="1"/>
                   </wp:cNvGraphicFramePr>
@@ -2106,7 +2106,7 @@
                         <pic:spPr>
                           <a:xfrm>
                             <a:off x="0" y="0"/>
-                            <a:ext cx="5805805" cy="4085590"/>
+                            <a:ext cx="5805805" cy="4387215"/>
                           </a:xfrm>
                           <a:prstGeom prst="rect">
                             <a:avLst/>

</xml_diff>

<commit_message>
Ajustes + Caso de teste 10 e 11
</commit_message>
<xml_diff>
--- a/4.3 Caso de Uso - UC-10 Editar atividade.docx
+++ b/4.3 Caso de Uso - UC-10 Editar atividade.docx
@@ -1642,8 +1642,6 @@
               </w:rPr>
               <w:t>.</w:t>
             </w:r>
-            <w:bookmarkStart w:id="0" w:name="_GoBack"/>
-            <w:bookmarkEnd w:id="0"/>
           </w:p>
           <w:p>
             <w:pPr>
@@ -2027,9 +2025,9 @@
               </w:rPr>
               <w:drawing>
                 <wp:inline distT="0" distB="0" distL="0" distR="0">
-                  <wp:extent cx="5805805" cy="4361180"/>
+                  <wp:extent cx="5805805" cy="4495165"/>
                   <wp:effectExtent l="0" t="0" r="0" b="0"/>
-                  <wp:docPr id="3" name="Imagem 3"/>
+                  <wp:docPr id="2" name="Imagem 2"/>
                   <wp:cNvGraphicFramePr>
                     <a:graphicFrameLocks xmlns:a="http://schemas.openxmlformats.org/drawingml/2006/main" noChangeAspect="1"/>
                   </wp:cNvGraphicFramePr>
@@ -2037,7 +2035,7 @@
                     <a:graphicData uri="http://schemas.openxmlformats.org/drawingml/2006/picture">
                       <pic:pic xmlns:pic="http://schemas.openxmlformats.org/drawingml/2006/picture">
                         <pic:nvPicPr>
-                          <pic:cNvPr id="0" name="UC-10 Protótipo 1.png"/>
+                          <pic:cNvPr id="0" name="UC101.png"/>
                           <pic:cNvPicPr/>
                         </pic:nvPicPr>
                         <pic:blipFill>
@@ -2055,7 +2053,7 @@
                         <pic:spPr>
                           <a:xfrm>
                             <a:off x="0" y="0"/>
-                            <a:ext cx="5805805" cy="4361180"/>
+                            <a:ext cx="5805805" cy="4495165"/>
                           </a:xfrm>
                           <a:prstGeom prst="rect">
                             <a:avLst/>
@@ -2067,6 +2065,40 @@
                 </wp:inline>
               </w:drawing>
             </w:r>
+          </w:p>
+          <w:p>
+            <w:pPr>
+              <w:pStyle w:val="Cabealho"/>
+              <w:tabs>
+                <w:tab w:val="clear" w:pos="4252"/>
+                <w:tab w:val="clear" w:pos="8504"/>
+                <w:tab w:val="left" w:pos="395"/>
+              </w:tabs>
+              <w:jc w:val="both"/>
+              <w:rPr>
+                <w:rFonts w:ascii="Arial" w:hAnsi="Arial" w:cs="Arial"/>
+                <w:b/>
+                <w:bCs/>
+                <w:color w:val="808080" w:themeColor="background1" w:themeShade="80"/>
+              </w:rPr>
+            </w:pPr>
+          </w:p>
+          <w:p>
+            <w:pPr>
+              <w:pStyle w:val="Cabealho"/>
+              <w:tabs>
+                <w:tab w:val="clear" w:pos="4252"/>
+                <w:tab w:val="clear" w:pos="8504"/>
+                <w:tab w:val="left" w:pos="395"/>
+              </w:tabs>
+              <w:jc w:val="both"/>
+              <w:rPr>
+                <w:rFonts w:ascii="Arial" w:hAnsi="Arial" w:cs="Arial"/>
+                <w:b/>
+                <w:bCs/>
+                <w:color w:val="808080" w:themeColor="background1" w:themeShade="80"/>
+              </w:rPr>
+            </w:pPr>
             <w:r>
               <w:rPr>
                 <w:rFonts w:ascii="Arial" w:hAnsi="Arial" w:cs="Arial"/>
@@ -2079,9 +2111,9 @@
               <w:lastRenderedPageBreak/>
               <w:drawing>
                 <wp:inline distT="0" distB="0" distL="0" distR="0">
-                  <wp:extent cx="5805805" cy="4387215"/>
+                  <wp:extent cx="5805805" cy="4463415"/>
                   <wp:effectExtent l="0" t="0" r="0" b="0"/>
-                  <wp:docPr id="5" name="Imagem 5"/>
+                  <wp:docPr id="4" name="Imagem 4"/>
                   <wp:cNvGraphicFramePr>
                     <a:graphicFrameLocks xmlns:a="http://schemas.openxmlformats.org/drawingml/2006/main" noChangeAspect="1"/>
                   </wp:cNvGraphicFramePr>
@@ -2089,7 +2121,7 @@
                     <a:graphicData uri="http://schemas.openxmlformats.org/drawingml/2006/picture">
                       <pic:pic xmlns:pic="http://schemas.openxmlformats.org/drawingml/2006/picture">
                         <pic:nvPicPr>
-                          <pic:cNvPr id="0" name="UC-10 Protótipo 2.png"/>
+                          <pic:cNvPr id="0" name="UC102.png"/>
                           <pic:cNvPicPr/>
                         </pic:nvPicPr>
                         <pic:blipFill>
@@ -2107,7 +2139,7 @@
                         <pic:spPr>
                           <a:xfrm>
                             <a:off x="0" y="0"/>
-                            <a:ext cx="5805805" cy="4387215"/>
+                            <a:ext cx="5805805" cy="4463415"/>
                           </a:xfrm>
                           <a:prstGeom prst="rect">
                             <a:avLst/>
@@ -2119,23 +2151,8 @@
                 </wp:inline>
               </w:drawing>
             </w:r>
-          </w:p>
-          <w:p>
-            <w:pPr>
-              <w:pStyle w:val="Cabealho"/>
-              <w:tabs>
-                <w:tab w:val="clear" w:pos="4252"/>
-                <w:tab w:val="clear" w:pos="8504"/>
-                <w:tab w:val="left" w:pos="395"/>
-              </w:tabs>
-              <w:jc w:val="both"/>
-              <w:rPr>
-                <w:rFonts w:ascii="Arial" w:hAnsi="Arial" w:cs="Arial"/>
-                <w:b/>
-                <w:bCs/>
-                <w:color w:val="808080" w:themeColor="background1" w:themeShade="80"/>
-              </w:rPr>
-            </w:pPr>
+            <w:bookmarkStart w:id="0" w:name="_GoBack"/>
+            <w:bookmarkEnd w:id="0"/>
           </w:p>
         </w:tc>
       </w:tr>

</xml_diff>